<commit_message>
Docs - use cases, requirements, database schema
</commit_message>
<xml_diff>
--- a/design/DataBase Schema.docx
+++ b/design/DataBase Schema.docx
@@ -11,23 +11,29 @@
           <w:szCs w:val="40"/>
         </w:rPr>
       </w:pPr>
-      <w:proofErr w:type="spellStart"/>
       <w:r>
         <w:rPr>
           <w:b/>
           <w:sz w:val="40"/>
           <w:szCs w:val="40"/>
         </w:rPr>
-        <w:t>BrewerBuddy</w:t>
+        <w:t>Brewer</w:t>
       </w:r>
-      <w:proofErr w:type="spellEnd"/>
       <w:r>
         <w:rPr>
           <w:b/>
           <w:sz w:val="40"/>
           <w:szCs w:val="40"/>
         </w:rPr>
-        <w:t xml:space="preserve"> Database Schema</w:t>
+        <w:t xml:space="preserve"> </w:t>
+      </w:r>
+      <w:r>
+        <w:rPr>
+          <w:b/>
+          <w:sz w:val="40"/>
+          <w:szCs w:val="40"/>
+        </w:rPr>
+        <w:t>Buddy Database Schema</w:t>
       </w:r>
     </w:p>
     <w:p/>
@@ -41,9 +47,9 @@
         </w:rPr>
         <w:drawing>
           <wp:inline distT="0" distB="0" distL="0" distR="0">
-            <wp:extent cx="4277709" cy="7315200"/>
-            <wp:effectExtent l="0" t="0" r="8890" b="0"/>
-            <wp:docPr id="2" name="Picture 2" descr="C:\Users\Gregg\Documents\School\Penn State\SWENG 500\DataBase Schema 1.jpeg"/>
+            <wp:extent cx="4281576" cy="7315200"/>
+            <wp:effectExtent l="0" t="0" r="5080" b="0"/>
+            <wp:docPr id="1" name="Picture 1" descr="C:\Users\Gregg\Documents\School\Penn State\SWENG 500\DataBase Schema 1.jpeg"/>
             <wp:cNvGraphicFramePr>
               <a:graphicFrameLocks xmlns:a="http://schemas.openxmlformats.org/drawingml/2006/main" noChangeAspect="1"/>
             </wp:cNvGraphicFramePr>
@@ -51,7 +57,7 @@
               <a:graphicData uri="http://schemas.openxmlformats.org/drawingml/2006/picture">
                 <pic:pic xmlns:pic="http://schemas.openxmlformats.org/drawingml/2006/picture">
                   <pic:nvPicPr>
-                    <pic:cNvPr id="0" name="Picture 2" descr="C:\Users\Gregg\Documents\School\Penn State\SWENG 500\DataBase Schema 1.jpeg"/>
+                    <pic:cNvPr id="0" name="Picture 1" descr="C:\Users\Gregg\Documents\School\Penn State\SWENG 500\DataBase Schema 1.jpeg"/>
                     <pic:cNvPicPr>
                       <a:picLocks noChangeAspect="1" noChangeArrowheads="1"/>
                     </pic:cNvPicPr>
@@ -72,7 +78,7 @@
                   <pic:spPr bwMode="auto">
                     <a:xfrm>
                       <a:off x="0" y="0"/>
-                      <a:ext cx="4277709" cy="7315200"/>
+                      <a:ext cx="4281576" cy="7315200"/>
                     </a:xfrm>
                     <a:prstGeom prst="rect">
                       <a:avLst/>
@@ -89,8 +95,10 @@
         </w:drawing>
       </w:r>
     </w:p>
-    <w:p/>
-    <w:p/>
+    <w:p>
+      <w:bookmarkStart w:id="0" w:name="_GoBack"/>
+      <w:bookmarkEnd w:id="0"/>
+    </w:p>
     <w:p>
       <w:pPr>
         <w:jc w:val="center"/>
@@ -101,9 +109,9 @@
         </w:rPr>
         <w:drawing>
           <wp:inline distT="0" distB="0" distL="0" distR="0">
-            <wp:extent cx="2255685" cy="2377440"/>
-            <wp:effectExtent l="0" t="0" r="0" b="3810"/>
-            <wp:docPr id="3" name="Picture 3" descr="C:\Users\Gregg\Documents\School\Penn State\SWENG 500\DataBase Schema.jpeg"/>
+            <wp:extent cx="4023360" cy="3715450"/>
+            <wp:effectExtent l="0" t="0" r="0" b="0"/>
+            <wp:docPr id="5" name="Picture 5" descr="C:\Users\Gregg\Documents\School\Penn State\SWENG 500\DataBase Schema.jpeg"/>
             <wp:cNvGraphicFramePr>
               <a:graphicFrameLocks xmlns:a="http://schemas.openxmlformats.org/drawingml/2006/main" noChangeAspect="1"/>
             </wp:cNvGraphicFramePr>
@@ -132,7 +140,7 @@
                   <pic:spPr bwMode="auto">
                     <a:xfrm>
                       <a:off x="0" y="0"/>
-                      <a:ext cx="2255685" cy="2377440"/>
+                      <a:ext cx="4023360" cy="3715450"/>
                     </a:xfrm>
                     <a:prstGeom prst="rect">
                       <a:avLst/>
@@ -148,8 +156,6 @@
           </wp:inline>
         </w:drawing>
       </w:r>
-      <w:bookmarkStart w:id="0" w:name="_GoBack"/>
-      <w:bookmarkEnd w:id="0"/>
     </w:p>
     <w:p/>
     <w:sectPr>

</xml_diff>